<commit_message>
Shima edited this file again
</commit_message>
<xml_diff>
--- a/word-test-pfp.docx
+++ b/word-test-pfp.docx
@@ -12,7 +12,19 @@
         <w:rPr>
           <w:lang w:bidi="fa-IR"/>
         </w:rPr>
-        <w:t>Hello – this a message from Shima.</w:t>
+        <w:t>Hello – this a message from Shima</w:t>
+      </w:r>
+      <w:r>
+        <w:rPr>
+          <w:lang w:bidi="fa-IR"/>
+        </w:rPr>
+        <w:t xml:space="preserve"> from the ‘main’ branch</w:t>
+      </w:r>
+      <w:r>
+        <w:rPr>
+          <w:lang w:bidi="fa-IR"/>
+        </w:rPr>
+        <w:t>.</w:t>
       </w:r>
     </w:p>
     <w:sectPr>

</xml_diff>

<commit_message>
Shima-not-the-main edited this file
</commit_message>
<xml_diff>
--- a/word-test-pfp.docx
+++ b/word-test-pfp.docx
@@ -25,6 +25,19 @@
           <w:lang w:bidi="fa-IR"/>
         </w:rPr>
         <w:t>.</w:t>
+      </w:r>
+    </w:p>
+    <w:p>
+      <w:pPr>
+        <w:rPr>
+          <w:lang w:bidi="fa-IR"/>
+        </w:rPr>
+      </w:pPr>
+      <w:r>
+        <w:rPr>
+          <w:lang w:bidi="fa-IR"/>
+        </w:rPr>
+        <w:t>Hello - this a message from Shima from the ‘Shima-not-the-main’ branch.</w:t>
       </w:r>
     </w:p>
     <w:sectPr>

</xml_diff>

<commit_message>
Shima edited this file
</commit_message>
<xml_diff>
--- a/word-test-pfp.docx
+++ b/word-test-pfp.docx
@@ -12,7 +12,19 @@
         <w:rPr>
           <w:lang w:bidi="fa-IR"/>
         </w:rPr>
-        <w:t>Hello – this a message from Shima</w:t>
+        <w:t>Hello – this</w:t>
+      </w:r>
+      <w:r>
+        <w:rPr>
+          <w:lang w:bidi="fa-IR"/>
+        </w:rPr>
+        <w:t xml:space="preserve"> is</w:t>
+      </w:r>
+      <w:r>
+        <w:rPr>
+          <w:lang w:bidi="fa-IR"/>
+        </w:rPr>
+        <w:t xml:space="preserve"> a message from Shima</w:t>
       </w:r>
       <w:r>
         <w:rPr>

</xml_diff>

<commit_message>
Shim edited this file
</commit_message>
<xml_diff>
--- a/word-test-pfp.docx
+++ b/word-test-pfp.docx
@@ -12,7 +12,19 @@
         <w:rPr>
           <w:lang w:bidi="fa-IR"/>
         </w:rPr>
-        <w:t>Hello – this a message from Shima</w:t>
+        <w:t>Hello – this</w:t>
+      </w:r>
+      <w:r>
+        <w:rPr>
+          <w:lang w:bidi="fa-IR"/>
+        </w:rPr>
+        <w:t xml:space="preserve"> is</w:t>
+      </w:r>
+      <w:r>
+        <w:rPr>
+          <w:lang w:bidi="fa-IR"/>
+        </w:rPr>
+        <w:t xml:space="preserve"> a message from Shima</w:t>
       </w:r>
       <w:r>
         <w:rPr>
@@ -37,7 +49,19 @@
         <w:rPr>
           <w:lang w:bidi="fa-IR"/>
         </w:rPr>
-        <w:t>Hello - this a message from Shima from the ‘Shima-not-the-main’ branch.</w:t>
+        <w:t xml:space="preserve">Hello - this </w:t>
+      </w:r>
+      <w:r>
+        <w:rPr>
+          <w:lang w:bidi="fa-IR"/>
+        </w:rPr>
+        <w:t>is a</w:t>
+      </w:r>
+      <w:r>
+        <w:rPr>
+          <w:lang w:bidi="fa-IR"/>
+        </w:rPr>
+        <w:t xml:space="preserve"> message from Shima from the ‘Shima-not-the-main’ branch.</w:t>
       </w:r>
     </w:p>
     <w:sectPr>

</xml_diff>